<commit_message>
#DH-38#Closed #time 30min#comment integration tests for next and previous readings are green
</commit_message>
<xml_diff>
--- a/ExampleFiles/Test Tradition parsing.docx
+++ b/ExampleFiles/Test Tradition parsing.docx
@@ -128,6 +128,19 @@
     <w:p>
       <w:r>
         <w:t>Text:</w:t>
+      </w:r>
+    </w:p>
+    <w:p>
+      <w:r>
+        <w:t xml:space="preserve">when </w:t>
+      </w:r>
+      <w:proofErr w:type="spellStart"/>
+      <w:r>
+        <w:t>april</w:t>
+      </w:r>
+      <w:proofErr w:type="spellEnd"/>
+      <w:r>
+        <w:t xml:space="preserve"> with his showers sweet with fruit the drought of march has pierced unto the root</w:t>
       </w:r>
     </w:p>
     <w:sectPr>

</xml_diff>

<commit_message>
kleine Aenderungen zum Test-Tradition parsing
</commit_message>
<xml_diff>
--- a/ExampleFiles/Test Tradition parsing.docx
+++ b/ExampleFiles/Test Tradition parsing.docx
@@ -29,6 +29,18 @@
       </w:r>
       <w:r>
         <w:t>Tradition</w:t>
+      </w:r>
+    </w:p>
+    <w:p>
+      <w:r>
+        <w:rPr>
+          <w:b/>
+          <w:bCs/>
+        </w:rPr>
+        <w:t>Nr. of nodes</w:t>
+      </w:r>
+      <w:r>
+        <w:t>: 26</w:t>
       </w:r>
     </w:p>
     <w:p>
@@ -165,7 +177,14 @@
                 <w:b/>
                 <w:bCs/>
               </w:rPr>
-              <w:t>Id (in XML)</w:t>
+              <w:t>node i</w:t>
+            </w:r>
+            <w:r>
+              <w:rPr>
+                <w:b/>
+                <w:bCs/>
+              </w:rPr>
+              <w:t>d (in XML)</w:t>
             </w:r>
           </w:p>
         </w:tc>
@@ -1521,10 +1540,7 @@
               <w:ind w:left="0"/>
             </w:pPr>
             <w:r>
-              <w:t>t</w:t>
-            </w:r>
-            <w:r>
-              <w:t>o</w:t>
+              <w:t>to</w:t>
             </w:r>
           </w:p>
         </w:tc>

</xml_diff>

<commit_message>
#DH-36 #time 1h #comment change and shift getAlleadings for a tradition. add test to it
</commit_message>
<xml_diff>
--- a/ExampleFiles/Test Tradition parsing.docx
+++ b/ExampleFiles/Test Tradition parsing.docx
@@ -1650,6 +1650,1179 @@
             <w:r>
               <w:t>n3</w:t>
             </w:r>
+          </w:p>
+        </w:tc>
+      </w:tr>
+    </w:tbl>
+    <w:p/>
+    <w:p/>
+    <w:p>
+      <w:r>
+        <w:t>All nodes</w:t>
+      </w:r>
+    </w:p>
+    <w:tbl>
+      <w:tblPr>
+        <w:tblStyle w:val="TableGrid"/>
+        <w:tblW w:w="0" w:type="auto"/>
+        <w:tblInd w:w="357" w:type="dxa"/>
+        <w:tblLook w:val="04A0"/>
+      </w:tblPr>
+      <w:tblGrid>
+        <w:gridCol w:w="3073"/>
+        <w:gridCol w:w="3073"/>
+        <w:gridCol w:w="3073"/>
+      </w:tblGrid>
+      <w:tr>
+        <w:tc>
+          <w:tcPr>
+            <w:tcW w:w="3073" w:type="dxa"/>
+          </w:tcPr>
+          <w:p>
+            <w:pPr>
+              <w:ind w:left="0"/>
+              <w:rPr>
+                <w:b/>
+                <w:bCs/>
+              </w:rPr>
+            </w:pPr>
+            <w:r>
+              <w:rPr>
+                <w:b/>
+                <w:bCs/>
+              </w:rPr>
+              <w:t>node id (in XML)</w:t>
+            </w:r>
+          </w:p>
+        </w:tc>
+        <w:tc>
+          <w:tcPr>
+            <w:tcW w:w="3073" w:type="dxa"/>
+          </w:tcPr>
+          <w:p>
+            <w:pPr>
+              <w:ind w:left="0"/>
+            </w:pPr>
+            <w:r>
+              <w:rPr>
+                <w:b/>
+                <w:bCs/>
+              </w:rPr>
+              <w:t>Text</w:t>
+            </w:r>
+          </w:p>
+        </w:tc>
+        <w:tc>
+          <w:tcPr>
+            <w:tcW w:w="3073" w:type="dxa"/>
+          </w:tcPr>
+          <w:p>
+            <w:pPr>
+              <w:ind w:left="0"/>
+              <w:rPr>
+                <w:b/>
+                <w:bCs/>
+              </w:rPr>
+            </w:pPr>
+            <w:r>
+              <w:rPr>
+                <w:b/>
+                <w:bCs/>
+              </w:rPr>
+              <w:t>Rank</w:t>
+            </w:r>
+          </w:p>
+        </w:tc>
+      </w:tr>
+      <w:tr>
+        <w:tc>
+          <w:tcPr>
+            <w:tcW w:w="3073" w:type="dxa"/>
+          </w:tcPr>
+          <w:p>
+            <w:pPr>
+              <w:ind w:left="0"/>
+            </w:pPr>
+            <w:r>
+              <w:t>n0</w:t>
+            </w:r>
+          </w:p>
+        </w:tc>
+        <w:tc>
+          <w:tcPr>
+            <w:tcW w:w="3073" w:type="dxa"/>
+          </w:tcPr>
+          <w:p>
+            <w:pPr>
+              <w:ind w:left="0"/>
+            </w:pPr>
+            <w:r>
+              <w:t>#END#</w:t>
+            </w:r>
+          </w:p>
+        </w:tc>
+        <w:tc>
+          <w:tcPr>
+            <w:tcW w:w="3073" w:type="dxa"/>
+          </w:tcPr>
+          <w:p>
+            <w:pPr>
+              <w:ind w:left="0"/>
+            </w:pPr>
+          </w:p>
+        </w:tc>
+      </w:tr>
+      <w:tr>
+        <w:tc>
+          <w:tcPr>
+            <w:tcW w:w="3073" w:type="dxa"/>
+          </w:tcPr>
+          <w:p>
+            <w:pPr>
+              <w:ind w:left="0"/>
+            </w:pPr>
+            <w:r>
+              <w:t>n1</w:t>
+            </w:r>
+          </w:p>
+        </w:tc>
+        <w:tc>
+          <w:tcPr>
+            <w:tcW w:w="3073" w:type="dxa"/>
+          </w:tcPr>
+          <w:p>
+            <w:pPr>
+              <w:ind w:left="0"/>
+            </w:pPr>
+            <w:r>
+              <w:t>#START#</w:t>
+            </w:r>
+          </w:p>
+        </w:tc>
+        <w:tc>
+          <w:tcPr>
+            <w:tcW w:w="3073" w:type="dxa"/>
+          </w:tcPr>
+          <w:p>
+            <w:pPr>
+              <w:ind w:left="0"/>
+            </w:pPr>
+          </w:p>
+        </w:tc>
+      </w:tr>
+      <w:tr>
+        <w:tc>
+          <w:tcPr>
+            <w:tcW w:w="3073" w:type="dxa"/>
+          </w:tcPr>
+          <w:p>
+            <w:pPr>
+              <w:ind w:left="0"/>
+            </w:pPr>
+            <w:r>
+              <w:t>n2</w:t>
+            </w:r>
+          </w:p>
+        </w:tc>
+        <w:tc>
+          <w:tcPr>
+            <w:tcW w:w="3073" w:type="dxa"/>
+          </w:tcPr>
+          <w:p>
+            <w:pPr>
+              <w:ind w:left="0"/>
+            </w:pPr>
+            <w:r>
+              <w:t>when</w:t>
+            </w:r>
+          </w:p>
+        </w:tc>
+        <w:tc>
+          <w:tcPr>
+            <w:tcW w:w="3073" w:type="dxa"/>
+          </w:tcPr>
+          <w:p>
+            <w:pPr>
+              <w:ind w:left="0"/>
+            </w:pPr>
+          </w:p>
+        </w:tc>
+      </w:tr>
+      <w:tr>
+        <w:tc>
+          <w:tcPr>
+            <w:tcW w:w="3073" w:type="dxa"/>
+          </w:tcPr>
+          <w:p>
+            <w:pPr>
+              <w:ind w:left="0"/>
+            </w:pPr>
+            <w:r>
+              <w:t>n3</w:t>
+            </w:r>
+          </w:p>
+        </w:tc>
+        <w:tc>
+          <w:tcPr>
+            <w:tcW w:w="3073" w:type="dxa"/>
+          </w:tcPr>
+          <w:p>
+            <w:pPr>
+              <w:ind w:left="0"/>
+            </w:pPr>
+            <w:r>
+              <w:t>root</w:t>
+            </w:r>
+          </w:p>
+        </w:tc>
+        <w:tc>
+          <w:tcPr>
+            <w:tcW w:w="3073" w:type="dxa"/>
+          </w:tcPr>
+          <w:p>
+            <w:pPr>
+              <w:ind w:left="0"/>
+            </w:pPr>
+          </w:p>
+        </w:tc>
+      </w:tr>
+      <w:tr>
+        <w:tc>
+          <w:tcPr>
+            <w:tcW w:w="3073" w:type="dxa"/>
+          </w:tcPr>
+          <w:p>
+            <w:pPr>
+              <w:ind w:left="0"/>
+            </w:pPr>
+            <w:r>
+              <w:t>n4</w:t>
+            </w:r>
+          </w:p>
+        </w:tc>
+        <w:tc>
+          <w:tcPr>
+            <w:tcW w:w="3073" w:type="dxa"/>
+          </w:tcPr>
+          <w:p>
+            <w:pPr>
+              <w:ind w:left="0"/>
+            </w:pPr>
+            <w:r>
+              <w:t>fruit</w:t>
+            </w:r>
+          </w:p>
+        </w:tc>
+        <w:tc>
+          <w:tcPr>
+            <w:tcW w:w="3073" w:type="dxa"/>
+          </w:tcPr>
+          <w:p>
+            <w:pPr>
+              <w:ind w:left="0"/>
+            </w:pPr>
+          </w:p>
+        </w:tc>
+      </w:tr>
+      <w:tr>
+        <w:tc>
+          <w:tcPr>
+            <w:tcW w:w="3073" w:type="dxa"/>
+          </w:tcPr>
+          <w:p>
+            <w:pPr>
+              <w:ind w:left="0"/>
+            </w:pPr>
+            <w:r>
+              <w:t>n5</w:t>
+            </w:r>
+          </w:p>
+        </w:tc>
+        <w:tc>
+          <w:tcPr>
+            <w:tcW w:w="3073" w:type="dxa"/>
+          </w:tcPr>
+          <w:p>
+            <w:pPr>
+              <w:ind w:left="0"/>
+            </w:pPr>
+            <w:r>
+              <w:t>the</w:t>
+            </w:r>
+          </w:p>
+        </w:tc>
+        <w:tc>
+          <w:tcPr>
+            <w:tcW w:w="3073" w:type="dxa"/>
+          </w:tcPr>
+          <w:p>
+            <w:pPr>
+              <w:ind w:left="0"/>
+            </w:pPr>
+          </w:p>
+        </w:tc>
+      </w:tr>
+      <w:tr>
+        <w:tc>
+          <w:tcPr>
+            <w:tcW w:w="3073" w:type="dxa"/>
+          </w:tcPr>
+          <w:p>
+            <w:pPr>
+              <w:ind w:left="0"/>
+            </w:pPr>
+            <w:r>
+              <w:t>n6</w:t>
+            </w:r>
+          </w:p>
+        </w:tc>
+        <w:tc>
+          <w:tcPr>
+            <w:tcW w:w="3073" w:type="dxa"/>
+          </w:tcPr>
+          <w:p>
+            <w:pPr>
+              <w:ind w:left="0"/>
+            </w:pPr>
+            <w:proofErr w:type="spellStart"/>
+            <w:r>
+              <w:t>teh</w:t>
+            </w:r>
+            <w:proofErr w:type="spellEnd"/>
+          </w:p>
+        </w:tc>
+        <w:tc>
+          <w:tcPr>
+            <w:tcW w:w="3073" w:type="dxa"/>
+          </w:tcPr>
+          <w:p>
+            <w:pPr>
+              <w:ind w:left="0"/>
+            </w:pPr>
+          </w:p>
+        </w:tc>
+      </w:tr>
+      <w:tr>
+        <w:tc>
+          <w:tcPr>
+            <w:tcW w:w="3073" w:type="dxa"/>
+          </w:tcPr>
+          <w:p>
+            <w:pPr>
+              <w:ind w:left="0"/>
+            </w:pPr>
+            <w:r>
+              <w:t>n7</w:t>
+            </w:r>
+          </w:p>
+        </w:tc>
+        <w:tc>
+          <w:tcPr>
+            <w:tcW w:w="3073" w:type="dxa"/>
+          </w:tcPr>
+          <w:p>
+            <w:pPr>
+              <w:ind w:left="0"/>
+            </w:pPr>
+            <w:r>
+              <w:t>march</w:t>
+            </w:r>
+          </w:p>
+        </w:tc>
+        <w:tc>
+          <w:tcPr>
+            <w:tcW w:w="3073" w:type="dxa"/>
+          </w:tcPr>
+          <w:p>
+            <w:pPr>
+              <w:ind w:left="0"/>
+            </w:pPr>
+          </w:p>
+        </w:tc>
+      </w:tr>
+      <w:tr>
+        <w:tc>
+          <w:tcPr>
+            <w:tcW w:w="3073" w:type="dxa"/>
+          </w:tcPr>
+          <w:p>
+            <w:pPr>
+              <w:ind w:left="0"/>
+            </w:pPr>
+            <w:r>
+              <w:t>n8</w:t>
+            </w:r>
+          </w:p>
+        </w:tc>
+        <w:tc>
+          <w:tcPr>
+            <w:tcW w:w="3073" w:type="dxa"/>
+          </w:tcPr>
+          <w:p>
+            <w:pPr>
+              <w:ind w:left="0"/>
+            </w:pPr>
+            <w:r>
+              <w:t>drought</w:t>
+            </w:r>
+          </w:p>
+        </w:tc>
+        <w:tc>
+          <w:tcPr>
+            <w:tcW w:w="3073" w:type="dxa"/>
+          </w:tcPr>
+          <w:p>
+            <w:pPr>
+              <w:ind w:left="0"/>
+            </w:pPr>
+          </w:p>
+        </w:tc>
+      </w:tr>
+      <w:tr>
+        <w:tc>
+          <w:tcPr>
+            <w:tcW w:w="3073" w:type="dxa"/>
+          </w:tcPr>
+          <w:p>
+            <w:pPr>
+              <w:ind w:left="0"/>
+            </w:pPr>
+            <w:r>
+              <w:t>n9</w:t>
+            </w:r>
+          </w:p>
+        </w:tc>
+        <w:tc>
+          <w:tcPr>
+            <w:tcW w:w="3073" w:type="dxa"/>
+          </w:tcPr>
+          <w:p>
+            <w:pPr>
+              <w:ind w:left="0"/>
+            </w:pPr>
+            <w:r>
+              <w:t>of</w:t>
+            </w:r>
+          </w:p>
+        </w:tc>
+        <w:tc>
+          <w:tcPr>
+            <w:tcW w:w="3073" w:type="dxa"/>
+          </w:tcPr>
+          <w:p>
+            <w:pPr>
+              <w:ind w:left="0"/>
+            </w:pPr>
+          </w:p>
+        </w:tc>
+      </w:tr>
+      <w:tr>
+        <w:tc>
+          <w:tcPr>
+            <w:tcW w:w="3073" w:type="dxa"/>
+          </w:tcPr>
+          <w:p>
+            <w:pPr>
+              <w:ind w:left="0"/>
+            </w:pPr>
+            <w:r>
+              <w:t>n10</w:t>
+            </w:r>
+          </w:p>
+        </w:tc>
+        <w:tc>
+          <w:tcPr>
+            <w:tcW w:w="3073" w:type="dxa"/>
+          </w:tcPr>
+          <w:p>
+            <w:pPr>
+              <w:ind w:left="0"/>
+            </w:pPr>
+            <w:r>
+              <w:t>march</w:t>
+            </w:r>
+          </w:p>
+        </w:tc>
+        <w:tc>
+          <w:tcPr>
+            <w:tcW w:w="3073" w:type="dxa"/>
+          </w:tcPr>
+          <w:p>
+            <w:pPr>
+              <w:ind w:left="0"/>
+            </w:pPr>
+          </w:p>
+        </w:tc>
+      </w:tr>
+      <w:tr>
+        <w:tc>
+          <w:tcPr>
+            <w:tcW w:w="3073" w:type="dxa"/>
+          </w:tcPr>
+          <w:p>
+            <w:pPr>
+              <w:ind w:left="0"/>
+            </w:pPr>
+            <w:r>
+              <w:t>n11</w:t>
+            </w:r>
+          </w:p>
+        </w:tc>
+        <w:tc>
+          <w:tcPr>
+            <w:tcW w:w="3073" w:type="dxa"/>
+          </w:tcPr>
+          <w:p>
+            <w:pPr>
+              <w:ind w:left="0"/>
+            </w:pPr>
+            <w:r>
+              <w:t>drought</w:t>
+            </w:r>
+          </w:p>
+        </w:tc>
+        <w:tc>
+          <w:tcPr>
+            <w:tcW w:w="3073" w:type="dxa"/>
+          </w:tcPr>
+          <w:p>
+            <w:pPr>
+              <w:ind w:left="0"/>
+            </w:pPr>
+          </w:p>
+        </w:tc>
+      </w:tr>
+      <w:tr>
+        <w:tc>
+          <w:tcPr>
+            <w:tcW w:w="3073" w:type="dxa"/>
+          </w:tcPr>
+          <w:p>
+            <w:pPr>
+              <w:ind w:left="0"/>
+            </w:pPr>
+            <w:r>
+              <w:t>n12</w:t>
+            </w:r>
+          </w:p>
+        </w:tc>
+        <w:tc>
+          <w:tcPr>
+            <w:tcW w:w="3073" w:type="dxa"/>
+          </w:tcPr>
+          <w:p>
+            <w:pPr>
+              <w:ind w:left="0"/>
+            </w:pPr>
+            <w:r>
+              <w:t>has</w:t>
+            </w:r>
+          </w:p>
+        </w:tc>
+        <w:tc>
+          <w:tcPr>
+            <w:tcW w:w="3073" w:type="dxa"/>
+          </w:tcPr>
+          <w:p>
+            <w:pPr>
+              <w:ind w:left="0"/>
+            </w:pPr>
+          </w:p>
+        </w:tc>
+      </w:tr>
+      <w:tr>
+        <w:tc>
+          <w:tcPr>
+            <w:tcW w:w="3073" w:type="dxa"/>
+          </w:tcPr>
+          <w:p>
+            <w:pPr>
+              <w:ind w:left="0"/>
+            </w:pPr>
+            <w:r>
+              <w:t>n13</w:t>
+            </w:r>
+          </w:p>
+        </w:tc>
+        <w:tc>
+          <w:tcPr>
+            <w:tcW w:w="3073" w:type="dxa"/>
+          </w:tcPr>
+          <w:p>
+            <w:pPr>
+              <w:ind w:left="0"/>
+            </w:pPr>
+            <w:proofErr w:type="spellStart"/>
+            <w:r>
+              <w:t>april</w:t>
+            </w:r>
+            <w:proofErr w:type="spellEnd"/>
+          </w:p>
+        </w:tc>
+        <w:tc>
+          <w:tcPr>
+            <w:tcW w:w="3073" w:type="dxa"/>
+          </w:tcPr>
+          <w:p>
+            <w:pPr>
+              <w:ind w:left="0"/>
+            </w:pPr>
+          </w:p>
+        </w:tc>
+      </w:tr>
+      <w:tr>
+        <w:tc>
+          <w:tcPr>
+            <w:tcW w:w="3073" w:type="dxa"/>
+          </w:tcPr>
+          <w:p>
+            <w:pPr>
+              <w:ind w:left="0"/>
+            </w:pPr>
+            <w:r>
+              <w:t>n14</w:t>
+            </w:r>
+          </w:p>
+        </w:tc>
+        <w:tc>
+          <w:tcPr>
+            <w:tcW w:w="3073" w:type="dxa"/>
+          </w:tcPr>
+          <w:p>
+            <w:pPr>
+              <w:ind w:left="0"/>
+            </w:pPr>
+            <w:r>
+              <w:t>pierced</w:t>
+            </w:r>
+          </w:p>
+        </w:tc>
+        <w:tc>
+          <w:tcPr>
+            <w:tcW w:w="3073" w:type="dxa"/>
+          </w:tcPr>
+          <w:p>
+            <w:pPr>
+              <w:ind w:left="0"/>
+            </w:pPr>
+          </w:p>
+        </w:tc>
+      </w:tr>
+      <w:tr>
+        <w:tc>
+          <w:tcPr>
+            <w:tcW w:w="3073" w:type="dxa"/>
+          </w:tcPr>
+          <w:p>
+            <w:pPr>
+              <w:ind w:left="0"/>
+            </w:pPr>
+            <w:r>
+              <w:t>n15</w:t>
+            </w:r>
+          </w:p>
+        </w:tc>
+        <w:tc>
+          <w:tcPr>
+            <w:tcW w:w="3073" w:type="dxa"/>
+          </w:tcPr>
+          <w:p>
+            <w:pPr>
+              <w:ind w:left="0"/>
+            </w:pPr>
+            <w:r>
+              <w:t>unto</w:t>
+            </w:r>
+          </w:p>
+        </w:tc>
+        <w:tc>
+          <w:tcPr>
+            <w:tcW w:w="3073" w:type="dxa"/>
+          </w:tcPr>
+          <w:p>
+            <w:pPr>
+              <w:ind w:left="0"/>
+            </w:pPr>
+          </w:p>
+        </w:tc>
+      </w:tr>
+      <w:tr>
+        <w:tc>
+          <w:tcPr>
+            <w:tcW w:w="3073" w:type="dxa"/>
+          </w:tcPr>
+          <w:p>
+            <w:pPr>
+              <w:ind w:left="0"/>
+            </w:pPr>
+            <w:r>
+              <w:t>n16</w:t>
+            </w:r>
+          </w:p>
+        </w:tc>
+        <w:tc>
+          <w:tcPr>
+            <w:tcW w:w="3073" w:type="dxa"/>
+          </w:tcPr>
+          <w:p>
+            <w:pPr>
+              <w:ind w:left="0"/>
+            </w:pPr>
+            <w:r>
+              <w:t>to</w:t>
+            </w:r>
+          </w:p>
+        </w:tc>
+        <w:tc>
+          <w:tcPr>
+            <w:tcW w:w="3073" w:type="dxa"/>
+          </w:tcPr>
+          <w:p>
+            <w:pPr>
+              <w:ind w:left="0"/>
+            </w:pPr>
+          </w:p>
+        </w:tc>
+      </w:tr>
+      <w:tr>
+        <w:tc>
+          <w:tcPr>
+            <w:tcW w:w="3073" w:type="dxa"/>
+          </w:tcPr>
+          <w:p>
+            <w:pPr>
+              <w:ind w:left="0"/>
+            </w:pPr>
+            <w:r>
+              <w:t>n17</w:t>
+            </w:r>
+          </w:p>
+        </w:tc>
+        <w:tc>
+          <w:tcPr>
+            <w:tcW w:w="3073" w:type="dxa"/>
+          </w:tcPr>
+          <w:p>
+            <w:pPr>
+              <w:ind w:left="0"/>
+            </w:pPr>
+            <w:proofErr w:type="spellStart"/>
+            <w:r>
+              <w:t>teh</w:t>
+            </w:r>
+            <w:proofErr w:type="spellEnd"/>
+          </w:p>
+        </w:tc>
+        <w:tc>
+          <w:tcPr>
+            <w:tcW w:w="3073" w:type="dxa"/>
+          </w:tcPr>
+          <w:p>
+            <w:pPr>
+              <w:ind w:left="0"/>
+            </w:pPr>
+          </w:p>
+        </w:tc>
+      </w:tr>
+      <w:tr>
+        <w:tc>
+          <w:tcPr>
+            <w:tcW w:w="3073" w:type="dxa"/>
+          </w:tcPr>
+          <w:p>
+            <w:pPr>
+              <w:ind w:left="0"/>
+            </w:pPr>
+            <w:r>
+              <w:t>n18</w:t>
+            </w:r>
+          </w:p>
+        </w:tc>
+        <w:tc>
+          <w:tcPr>
+            <w:tcW w:w="3073" w:type="dxa"/>
+          </w:tcPr>
+          <w:p>
+            <w:pPr>
+              <w:ind w:left="0"/>
+            </w:pPr>
+            <w:r>
+              <w:t>the</w:t>
+            </w:r>
+          </w:p>
+        </w:tc>
+        <w:tc>
+          <w:tcPr>
+            <w:tcW w:w="3073" w:type="dxa"/>
+          </w:tcPr>
+          <w:p>
+            <w:pPr>
+              <w:ind w:left="0"/>
+            </w:pPr>
+          </w:p>
+        </w:tc>
+      </w:tr>
+      <w:tr>
+        <w:tc>
+          <w:tcPr>
+            <w:tcW w:w="3073" w:type="dxa"/>
+          </w:tcPr>
+          <w:p>
+            <w:pPr>
+              <w:ind w:left="0"/>
+            </w:pPr>
+            <w:r>
+              <w:t>n19</w:t>
+            </w:r>
+          </w:p>
+        </w:tc>
+        <w:tc>
+          <w:tcPr>
+            <w:tcW w:w="3073" w:type="dxa"/>
+          </w:tcPr>
+          <w:p>
+            <w:pPr>
+              <w:ind w:left="0"/>
+            </w:pPr>
+            <w:r>
+              <w:t>with</w:t>
+            </w:r>
+          </w:p>
+        </w:tc>
+        <w:tc>
+          <w:tcPr>
+            <w:tcW w:w="3073" w:type="dxa"/>
+          </w:tcPr>
+          <w:p>
+            <w:pPr>
+              <w:ind w:left="0"/>
+            </w:pPr>
+          </w:p>
+        </w:tc>
+      </w:tr>
+      <w:tr>
+        <w:tc>
+          <w:tcPr>
+            <w:tcW w:w="3073" w:type="dxa"/>
+          </w:tcPr>
+          <w:p>
+            <w:pPr>
+              <w:ind w:left="0"/>
+            </w:pPr>
+            <w:r>
+              <w:t>n20</w:t>
+            </w:r>
+          </w:p>
+        </w:tc>
+        <w:tc>
+          <w:tcPr>
+            <w:tcW w:w="3073" w:type="dxa"/>
+          </w:tcPr>
+          <w:p>
+            <w:pPr>
+              <w:ind w:left="0"/>
+            </w:pPr>
+            <w:r>
+              <w:t>his</w:t>
+            </w:r>
+          </w:p>
+        </w:tc>
+        <w:tc>
+          <w:tcPr>
+            <w:tcW w:w="3073" w:type="dxa"/>
+          </w:tcPr>
+          <w:p>
+            <w:pPr>
+              <w:ind w:left="0"/>
+            </w:pPr>
+          </w:p>
+        </w:tc>
+      </w:tr>
+      <w:tr>
+        <w:tc>
+          <w:tcPr>
+            <w:tcW w:w="3073" w:type="dxa"/>
+          </w:tcPr>
+          <w:p>
+            <w:pPr>
+              <w:ind w:left="0"/>
+            </w:pPr>
+            <w:r>
+              <w:t>n21</w:t>
+            </w:r>
+          </w:p>
+        </w:tc>
+        <w:tc>
+          <w:tcPr>
+            <w:tcW w:w="3073" w:type="dxa"/>
+          </w:tcPr>
+          <w:p>
+            <w:pPr>
+              <w:ind w:left="0"/>
+            </w:pPr>
+            <w:r>
+              <w:t>showers</w:t>
+            </w:r>
+          </w:p>
+        </w:tc>
+        <w:tc>
+          <w:tcPr>
+            <w:tcW w:w="3073" w:type="dxa"/>
+          </w:tcPr>
+          <w:p>
+            <w:pPr>
+              <w:ind w:left="0"/>
+            </w:pPr>
+          </w:p>
+        </w:tc>
+      </w:tr>
+      <w:tr>
+        <w:tc>
+          <w:tcPr>
+            <w:tcW w:w="3073" w:type="dxa"/>
+          </w:tcPr>
+          <w:p>
+            <w:pPr>
+              <w:ind w:left="0"/>
+            </w:pPr>
+            <w:r>
+              <w:t>n22</w:t>
+            </w:r>
+          </w:p>
+        </w:tc>
+        <w:tc>
+          <w:tcPr>
+            <w:tcW w:w="3073" w:type="dxa"/>
+          </w:tcPr>
+          <w:p>
+            <w:pPr>
+              <w:ind w:left="0"/>
+            </w:pPr>
+            <w:r>
+              <w:t>sweet</w:t>
+            </w:r>
+          </w:p>
+        </w:tc>
+        <w:tc>
+          <w:tcPr>
+            <w:tcW w:w="3073" w:type="dxa"/>
+          </w:tcPr>
+          <w:p>
+            <w:pPr>
+              <w:ind w:left="0"/>
+            </w:pPr>
+          </w:p>
+        </w:tc>
+      </w:tr>
+      <w:tr>
+        <w:tc>
+          <w:tcPr>
+            <w:tcW w:w="3073" w:type="dxa"/>
+          </w:tcPr>
+          <w:p>
+            <w:pPr>
+              <w:ind w:left="0"/>
+            </w:pPr>
+            <w:r>
+              <w:t>n23</w:t>
+            </w:r>
+          </w:p>
+        </w:tc>
+        <w:tc>
+          <w:tcPr>
+            <w:tcW w:w="3073" w:type="dxa"/>
+          </w:tcPr>
+          <w:p>
+            <w:pPr>
+              <w:ind w:left="0"/>
+            </w:pPr>
+            <w:r>
+              <w:t>with</w:t>
+            </w:r>
+          </w:p>
+        </w:tc>
+        <w:tc>
+          <w:tcPr>
+            <w:tcW w:w="3073" w:type="dxa"/>
+          </w:tcPr>
+          <w:p>
+            <w:pPr>
+              <w:ind w:left="0"/>
+            </w:pPr>
+          </w:p>
+        </w:tc>
+      </w:tr>
+      <w:tr>
+        <w:tc>
+          <w:tcPr>
+            <w:tcW w:w="3073" w:type="dxa"/>
+          </w:tcPr>
+          <w:p>
+            <w:pPr>
+              <w:ind w:left="0"/>
+            </w:pPr>
+            <w:r>
+              <w:t>n24</w:t>
+            </w:r>
+          </w:p>
+        </w:tc>
+        <w:tc>
+          <w:tcPr>
+            <w:tcW w:w="3073" w:type="dxa"/>
+          </w:tcPr>
+          <w:p>
+            <w:pPr>
+              <w:ind w:left="0"/>
+            </w:pPr>
+            <w:proofErr w:type="spellStart"/>
+            <w:r>
+              <w:t>april</w:t>
+            </w:r>
+            <w:proofErr w:type="spellEnd"/>
+          </w:p>
+        </w:tc>
+        <w:tc>
+          <w:tcPr>
+            <w:tcW w:w="3073" w:type="dxa"/>
+          </w:tcPr>
+          <w:p>
+            <w:pPr>
+              <w:ind w:left="0"/>
+            </w:pPr>
+          </w:p>
+        </w:tc>
+      </w:tr>
+      <w:tr>
+        <w:tc>
+          <w:tcPr>
+            <w:tcW w:w="3073" w:type="dxa"/>
+          </w:tcPr>
+          <w:p>
+            <w:pPr>
+              <w:ind w:left="0"/>
+            </w:pPr>
+            <w:r>
+              <w:t>n25</w:t>
+            </w:r>
+          </w:p>
+        </w:tc>
+        <w:tc>
+          <w:tcPr>
+            <w:tcW w:w="3073" w:type="dxa"/>
+          </w:tcPr>
+          <w:p>
+            <w:pPr>
+              <w:ind w:left="0"/>
+            </w:pPr>
+            <w:r>
+              <w:t>rood</w:t>
+            </w:r>
+          </w:p>
+        </w:tc>
+        <w:tc>
+          <w:tcPr>
+            <w:tcW w:w="3073" w:type="dxa"/>
+          </w:tcPr>
+          <w:p>
+            <w:pPr>
+              <w:ind w:left="0"/>
+            </w:pPr>
+          </w:p>
+        </w:tc>
+      </w:tr>
+      <w:tr>
+        <w:tc>
+          <w:tcPr>
+            <w:tcW w:w="3073" w:type="dxa"/>
+          </w:tcPr>
+          <w:p>
+            <w:pPr>
+              <w:ind w:left="0"/>
+            </w:pPr>
+          </w:p>
+        </w:tc>
+        <w:tc>
+          <w:tcPr>
+            <w:tcW w:w="3073" w:type="dxa"/>
+          </w:tcPr>
+          <w:p>
+            <w:pPr>
+              <w:ind w:left="0"/>
+            </w:pPr>
+          </w:p>
+        </w:tc>
+        <w:tc>
+          <w:tcPr>
+            <w:tcW w:w="3073" w:type="dxa"/>
+          </w:tcPr>
+          <w:p>
+            <w:pPr>
+              <w:ind w:left="0"/>
+            </w:pPr>
+          </w:p>
+        </w:tc>
+      </w:tr>
+      <w:tr>
+        <w:tc>
+          <w:tcPr>
+            <w:tcW w:w="3073" w:type="dxa"/>
+          </w:tcPr>
+          <w:p>
+            <w:pPr>
+              <w:ind w:left="0"/>
+            </w:pPr>
+          </w:p>
+        </w:tc>
+        <w:tc>
+          <w:tcPr>
+            <w:tcW w:w="3073" w:type="dxa"/>
+          </w:tcPr>
+          <w:p>
+            <w:pPr>
+              <w:ind w:left="0"/>
+            </w:pPr>
+          </w:p>
+        </w:tc>
+        <w:tc>
+          <w:tcPr>
+            <w:tcW w:w="3073" w:type="dxa"/>
+          </w:tcPr>
+          <w:p>
+            <w:pPr>
+              <w:ind w:left="0"/>
+            </w:pPr>
+          </w:p>
+        </w:tc>
+      </w:tr>
+      <w:tr>
+        <w:tc>
+          <w:tcPr>
+            <w:tcW w:w="3073" w:type="dxa"/>
+          </w:tcPr>
+          <w:p>
+            <w:pPr>
+              <w:ind w:left="0"/>
+            </w:pPr>
+          </w:p>
+        </w:tc>
+        <w:tc>
+          <w:tcPr>
+            <w:tcW w:w="3073" w:type="dxa"/>
+          </w:tcPr>
+          <w:p>
+            <w:pPr>
+              <w:ind w:left="0"/>
+            </w:pPr>
+          </w:p>
+        </w:tc>
+        <w:tc>
+          <w:tcPr>
+            <w:tcW w:w="3073" w:type="dxa"/>
+          </w:tcPr>
+          <w:p>
+            <w:pPr>
+              <w:ind w:left="0"/>
+            </w:pPr>
           </w:p>
         </w:tc>
       </w:tr>

</xml_diff>